<commit_message>
Se agregó información al informe.
</commit_message>
<xml_diff>
--- a/Tecnicas_de_Diseño_TP2.2.docx
+++ b/Tecnicas_de_Diseño_TP2.2.docx
@@ -1130,7 +1130,79 @@
           <w:sz w:val="22"/>
           <w:szCs w:val="22"/>
         </w:rPr>
-        <w:t>Se comenzó por crear una relación contenedor – contenido entre TestCollection y UnitTest, teniendo TestCollection métodos para agregar, correr todos y mostrar el resultado de los tests contenidos. Similarmente se creó otra relación contenedor – contenido entre TestReport y TestResult para almacenar resultados de un conjunto de tests, y a TestReport se lo compuso con TestCollection para que esté último se abstraiga de la forma en que se almacenan y muestran los resultados.</w:t>
+        <w:t>Partiendo de la base del diseño armado para la primer entrega se hizo un refactor de la</w:t>
+      </w:r>
+      <w:r>
+        <w:rPr>
+          <w:rFonts w:ascii="Arial" w:hAnsi="Arial" w:cs="Arial"/>
+          <w:sz w:val="22"/>
+          <w:szCs w:val="22"/>
+        </w:rPr>
+        <w:t xml:space="preserve"> relación contenedor – contenido entre TestCollection y UnitTest, </w:t>
+      </w:r>
+      <w:r>
+        <w:rPr>
+          <w:rFonts w:ascii="Arial" w:hAnsi="Arial" w:cs="Arial"/>
+          <w:sz w:val="22"/>
+          <w:szCs w:val="22"/>
+        </w:rPr>
+        <w:t>utilizando el patrón Composite. Al utilizar este patrón los tests se ejecutan en forma recursiva, el usuario sólo ejecuta el run del objeto contenedor principal de tipo TestCollection, lo que desencadena la ejecución de todos los run de los TestCollection y UnitTest contenidos en él</w:t>
+      </w:r>
+      <w:r>
+        <w:rPr>
+          <w:rFonts w:ascii="Arial" w:hAnsi="Arial" w:cs="Arial"/>
+          <w:sz w:val="22"/>
+          <w:szCs w:val="22"/>
+        </w:rPr>
+        <w:t>.</w:t>
+      </w:r>
+      <w:r>
+        <w:rPr>
+          <w:rFonts w:ascii="Arial" w:hAnsi="Arial" w:cs="Arial"/>
+          <w:sz w:val="22"/>
+          <w:szCs w:val="22"/>
+        </w:rPr>
+        <w:t xml:space="preserve"> La necesidad de untilizar este patrón se nos presentó con el nuevo requerimiento de que se permita almacenar TestCollection</w:t>
+      </w:r>
+      <w:r>
+        <w:rPr>
+          <w:rFonts w:ascii="Arial" w:hAnsi="Arial" w:cs="Arial"/>
+          <w:sz w:val="22"/>
+          <w:szCs w:val="22"/>
+        </w:rPr>
+        <w:t>s</w:t>
+      </w:r>
+      <w:r>
+        <w:rPr>
+          <w:rFonts w:ascii="Arial" w:hAnsi="Arial" w:cs="Arial"/>
+          <w:sz w:val="22"/>
+          <w:szCs w:val="22"/>
+        </w:rPr>
+        <w:t xml:space="preserve"> dentro de TestCollections</w:t>
+      </w:r>
+      <w:r>
+        <w:rPr>
+          <w:rFonts w:ascii="Arial" w:hAnsi="Arial" w:cs="Arial"/>
+          <w:sz w:val="22"/>
+          <w:szCs w:val="22"/>
+        </w:rPr>
+        <w:t>.</w:t>
+      </w:r>
+      <w:r>
+        <w:rPr>
+          <w:rFonts w:ascii="Arial" w:hAnsi="Arial" w:cs="Arial"/>
+          <w:sz w:val="22"/>
+          <w:szCs w:val="22"/>
+        </w:rPr>
+        <w:t xml:space="preserve"> </w:t>
+      </w:r>
+      <w:r>
+        <w:rPr>
+          <w:rFonts w:ascii="Arial" w:hAnsi="Arial" w:cs="Arial"/>
+          <w:sz w:val="22"/>
+          <w:szCs w:val="22"/>
+        </w:rPr>
+        <w:t>El mismo patrón se utilizó para generar la estructura dónde se almacenan los resultados de los test.</w:t>
       </w:r>
     </w:p>
     <w:p>
@@ -1150,7 +1222,31 @@
           <w:sz w:val="22"/>
           <w:szCs w:val="22"/>
         </w:rPr>
-        <w:t>Luego se implementó la clase utilitaria Validation, con todos métodos estáticos, de forma similar a la implementación de Assert de junit. L</w:t>
+        <w:t>S</w:t>
+      </w:r>
+      <w:r>
+        <w:rPr>
+          <w:rFonts w:ascii="Arial" w:hAnsi="Arial" w:cs="Arial"/>
+          <w:sz w:val="22"/>
+          <w:szCs w:val="22"/>
+        </w:rPr>
+        <w:t xml:space="preserve">e </w:t>
+      </w:r>
+      <w:r>
+        <w:rPr>
+          <w:rFonts w:ascii="Arial" w:hAnsi="Arial" w:cs="Arial"/>
+          <w:sz w:val="22"/>
+          <w:szCs w:val="22"/>
+        </w:rPr>
+        <w:t>mantuvo</w:t>
+      </w:r>
+      <w:r>
+        <w:rPr>
+          <w:rFonts w:ascii="Arial" w:hAnsi="Arial" w:cs="Arial"/>
+          <w:sz w:val="22"/>
+          <w:szCs w:val="22"/>
+        </w:rPr>
+        <w:t xml:space="preserve"> la clase utilitaria Validation, con todos métodos estáticos, de forma similar a la implementación de Assert de junit. L</w:t>
       </w:r>
       <w:r>
         <w:rPr>
@@ -1194,7 +1290,7 @@
           <w:sz w:val="22"/>
           <w:szCs w:val="22"/>
         </w:rPr>
-        <w:t xml:space="preserve">El problema principal a resolver fue cómo correr un método creado por el cliente (su método que hace el testing de algo). Si el lenguaje permitiese pasar métodos como argumentos, el problema se resolvería pasándole dicho método a UnitTest para que lo ejecute y verifique si algún validation falló. Como esto no es posible en Java, y al no poder usar reflection, se pensó en utilizar la herencia. </w:t>
+        <w:t>Al igual que para las entregas anteriores, para hacer un test, el usuario debe heredar de UnitTest y redefinir el método test(), en donde escribe su código de prueba. El framework se encarga de ejecutarlo e informar el resultado.</w:t>
       </w:r>
     </w:p>
     <w:p>
@@ -1215,7 +1311,35 @@
           <w:szCs w:val="22"/>
         </w:rPr>
         <w:lastRenderedPageBreak/>
-        <w:t>Para hacer un test, el usuario debe heredar de UnitTest y redefinir el método test(), en donde escribe su código de prueba. El framework se encarga de ejecutarlo e informar el resultado.</w:t>
+        <w:t>En el momento en que se ejecutan los tests se imprime por pantalla el resultado de las mismas, y se va generando una estructura de tipo TestResultCollection donde se almacenan objetos de tipo TestResult. Para generar el reporte, el usuario debe pasar por parámetro esa estructura al constructor de la clase TestReport e invocar al método generarReporteEnArchivo() de esta última.</w:t>
+      </w:r>
+    </w:p>
+    <w:p>
+      <w:pPr>
+        <w:spacing w:line="360" w:lineRule="auto"/>
+        <w:ind w:firstLine="284"/>
+        <w:jc w:val="both"/>
+        <w:rPr>
+          <w:rFonts w:ascii="Arial" w:hAnsi="Arial" w:cs="Arial"/>
+          <w:sz w:val="22"/>
+          <w:szCs w:val="22"/>
+        </w:rPr>
+      </w:pPr>
+      <w:r>
+        <w:rPr>
+          <w:rFonts w:ascii="Arial" w:hAnsi="Arial" w:cs="Arial"/>
+          <w:sz w:val="22"/>
+          <w:szCs w:val="22"/>
+        </w:rPr>
+        <w:t>Al igual que para las entregas anteriores, p</w:t>
+      </w:r>
+      <w:r>
+        <w:rPr>
+          <w:rFonts w:ascii="Arial" w:hAnsi="Arial" w:cs="Arial"/>
+          <w:sz w:val="22"/>
+          <w:szCs w:val="22"/>
+        </w:rPr>
+        <w:t>ara hacer un test, el usuario debe heredar de UnitTest y redefinir el método test(), en donde escribe su código de prueba. El framework se encarga de ejecutarlo e informar el resultado.</w:t>
       </w:r>
     </w:p>
     <w:p>
@@ -1283,7 +1407,15 @@
           <w:sz w:val="22"/>
           <w:szCs w:val="22"/>
         </w:rPr>
-        <w:t>El principal problema del diseño es que el cliente debe crear tantas clases que hereden de UnitTest como tests quiera hacer.</w:t>
+        <w:t>Al igual que para las entregas anteriores, e</w:t>
+      </w:r>
+      <w:r>
+        <w:rPr>
+          <w:rFonts w:ascii="Arial" w:hAnsi="Arial" w:cs="Arial"/>
+          <w:sz w:val="22"/>
+          <w:szCs w:val="22"/>
+        </w:rPr>
+        <w:t>l principal problema del diseño es que el cliente debe crear tantas clases que hereden de UnitTest como tests quiera hacer.</w:t>
       </w:r>
       <w:r>
         <w:rPr>
@@ -1319,15 +1451,7 @@
           <w:sz w:val="22"/>
           <w:szCs w:val="22"/>
         </w:rPr>
-        <w:t>Por otro lado, y pensando en los objetivos de la materia, parece ser que se podría implementar algún patrón de creación de instancias (factory, builder)</w:t>
-      </w:r>
-      <w:r>
-        <w:rPr>
-          <w:rFonts w:ascii="Arial" w:hAnsi="Arial" w:cs="Arial"/>
-          <w:sz w:val="22"/>
-          <w:szCs w:val="22"/>
-        </w:rPr>
-        <w:t>. No se encontró la forma de hacerlo para la creación de los tests del usuario, ya que a priori no se conocen los nombres que le pondrá el usuario a las clases de sus tests (no son conocidos los nombres ni la cantidad).</w:t>
+        <w:t>Con respecto al uso del patrón Composite, detectamos que la desventaja de usarlo es que tanto en la clase UnitTest como en UnitTestResult es que nos vimos obligados a implementar métodos que no se van a utilizar (como es el caso del método “add”). Sin embargo, consideramos que era mayor el beneficio obtenido con respecto a la ejecución de las pruebas, en forma polimórfica.</w:t>
       </w:r>
     </w:p>
     <w:p>
@@ -1557,7 +1681,7 @@
                   <a:blip r:embed="rId1">
                     <a:extLst>
                       <a:ext uri="{28A0092B-C50C-407E-A947-70E740481C1C}">
-                        <a14:useLocalDpi xmlns="" xmlns:wpc="http://schemas.microsoft.com/office/word/2010/wordprocessingCanvas" xmlns:mc="http://schemas.openxmlformats.org/markup-compatibility/2006" xmlns:o="urn:schemas-microsoft-com:office:office" xmlns:v="urn:schemas-microsoft-com:vml" xmlns:wp14="http://schemas.microsoft.com/office/word/2010/wordprocessingDrawing" xmlns:w10="urn:schemas-microsoft-com:office:word" xmlns:w="http://schemas.openxmlformats.org/wordprocessingml/2006/main" xmlns:w14="http://schemas.microsoft.com/office/word/2010/wordml" xmlns:wpg="http://schemas.microsoft.com/office/word/2010/wordprocessingGroup" xmlns:wpi="http://schemas.microsoft.com/office/word/2010/wordprocessingInk" xmlns:wps="http://schemas.microsoft.com/office/word/2010/wordprocessingShape" xmlns:a14="http://schemas.microsoft.com/office/drawing/2010/main" val="0"/>
+                        <a14:useLocalDpi xmlns:a14="http://schemas.microsoft.com/office/drawing/2010/main" xmlns:wps="http://schemas.microsoft.com/office/word/2010/wordprocessingShape" xmlns:wpi="http://schemas.microsoft.com/office/word/2010/wordprocessingInk" xmlns:wpg="http://schemas.microsoft.com/office/word/2010/wordprocessingGroup" xmlns:w14="http://schemas.microsoft.com/office/word/2010/wordml" xmlns:w="http://schemas.openxmlformats.org/wordprocessingml/2006/main" xmlns:w10="urn:schemas-microsoft-com:office:word" xmlns:wp14="http://schemas.microsoft.com/office/word/2010/wordprocessingDrawing" xmlns:v="urn:schemas-microsoft-com:vml" xmlns:o="urn:schemas-microsoft-com:office:office" xmlns:mc="http://schemas.openxmlformats.org/markup-compatibility/2006" xmlns:wpc="http://schemas.microsoft.com/office/word/2010/wordprocessingCanvas" xmlns="" val="0"/>
                       </a:ext>
                     </a:extLst>
                   </a:blip>
@@ -2478,7 +2602,6 @@
   <w:style w:type="character" w:default="1" w:styleId="Fuentedeprrafopredeter">
     <w:name w:val="Default Paragraph Font"/>
     <w:uiPriority w:val="1"/>
-    <w:semiHidden/>
     <w:unhideWhenUsed/>
   </w:style>
   <w:style w:type="table" w:default="1" w:styleId="Tablanormal">

</xml_diff>